<commit_message>
Add content for conversions.html and accompanying images.
</commit_message>
<xml_diff>
--- a/index-images/Math.docx
+++ b/index-images/Math.docx
@@ -686,8 +686,6 @@
                 </w:rPr>
                 <m:t>2</m:t>
               </m:r>
-              <w:bookmarkStart w:id="0" w:name="_GoBack"/>
-              <w:bookmarkEnd w:id="0"/>
               <m:r>
                 <w:rPr>
                   <w:rFonts w:ascii="Cambria Math" w:eastAsiaTheme="minorEastAsia" w:hAnsi="Cambria Math"/>
@@ -712,8 +710,305 @@
     </w:p>
     <w:p>
       <w:pPr>
+        <w:jc w:val="center"/>
         <w:rPr>
-          <w:rFonts w:eastAsiaTheme="minorEastAsia"/>
+          <w:rFonts w:ascii="Cambria Math" w:eastAsiaTheme="minorEastAsia" w:hAnsi="Cambria Math"/>
+          <w:sz w:val="48"/>
+          <w:szCs w:val="48"/>
+        </w:rPr>
+      </w:pPr>
+      <m:oMathPara>
+        <m:oMath>
+          <m:f>
+            <m:fPr>
+              <m:ctrlPr>
+                <w:rPr>
+                  <w:rFonts w:ascii="Cambria Math" w:eastAsiaTheme="minorEastAsia" w:hAnsi="Cambria Math"/>
+                  <w:i/>
+                  <w:sz w:val="48"/>
+                  <w:szCs w:val="48"/>
+                </w:rPr>
+              </m:ctrlPr>
+            </m:fPr>
+            <m:num>
+              <m:r>
+                <w:rPr>
+                  <w:rFonts w:ascii="Cambria Math" w:eastAsiaTheme="minorEastAsia" w:hAnsi="Cambria Math"/>
+                  <w:sz w:val="48"/>
+                  <w:szCs w:val="48"/>
+                </w:rPr>
+                <m:t>1</m:t>
+              </m:r>
+            </m:num>
+            <m:den>
+              <m:r>
+                <w:rPr>
+                  <w:rFonts w:ascii="Cambria Math" w:eastAsiaTheme="minorEastAsia" w:hAnsi="Cambria Math"/>
+                  <w:sz w:val="48"/>
+                  <w:szCs w:val="48"/>
+                </w:rPr>
+                <m:t>2</m:t>
+              </m:r>
+            </m:den>
+          </m:f>
+          <m:r>
+            <w:rPr>
+              <w:rFonts w:ascii="Cambria Math" w:eastAsiaTheme="minorEastAsia" w:hAnsi="Cambria Math"/>
+              <w:sz w:val="48"/>
+              <w:szCs w:val="48"/>
+            </w:rPr>
+            <m:t>*</m:t>
+          </m:r>
+          <m:f>
+            <m:fPr>
+              <m:ctrlPr>
+                <w:rPr>
+                  <w:rFonts w:ascii="Cambria Math" w:eastAsiaTheme="minorEastAsia" w:hAnsi="Cambria Math"/>
+                  <w:i/>
+                  <w:sz w:val="48"/>
+                  <w:szCs w:val="48"/>
+                </w:rPr>
+              </m:ctrlPr>
+            </m:fPr>
+            <m:num>
+              <m:r>
+                <w:rPr>
+                  <w:rFonts w:ascii="Cambria Math" w:eastAsiaTheme="minorEastAsia" w:hAnsi="Cambria Math"/>
+                  <w:sz w:val="48"/>
+                  <w:szCs w:val="48"/>
+                </w:rPr>
+                <m:t>3</m:t>
+              </m:r>
+            </m:num>
+            <m:den>
+              <m:r>
+                <w:rPr>
+                  <w:rFonts w:ascii="Cambria Math" w:eastAsiaTheme="minorEastAsia" w:hAnsi="Cambria Math"/>
+                  <w:sz w:val="48"/>
+                  <w:szCs w:val="48"/>
+                </w:rPr>
+                <m:t>4</m:t>
+              </m:r>
+            </m:den>
+          </m:f>
+          <m:r>
+            <w:rPr>
+              <w:rFonts w:ascii="Cambria Math" w:eastAsiaTheme="minorEastAsia" w:hAnsi="Cambria Math"/>
+              <w:sz w:val="48"/>
+              <w:szCs w:val="48"/>
+            </w:rPr>
+            <m:t>*</m:t>
+          </m:r>
+          <m:f>
+            <m:fPr>
+              <m:ctrlPr>
+                <w:rPr>
+                  <w:rFonts w:ascii="Cambria Math" w:eastAsiaTheme="minorEastAsia" w:hAnsi="Cambria Math"/>
+                  <w:i/>
+                  <w:sz w:val="48"/>
+                  <w:szCs w:val="48"/>
+                </w:rPr>
+              </m:ctrlPr>
+            </m:fPr>
+            <m:num>
+              <m:r>
+                <w:rPr>
+                  <w:rFonts w:ascii="Cambria Math" w:eastAsiaTheme="minorEastAsia" w:hAnsi="Cambria Math"/>
+                  <w:sz w:val="48"/>
+                  <w:szCs w:val="48"/>
+                </w:rPr>
+                <m:t>6</m:t>
+              </m:r>
+            </m:num>
+            <m:den>
+              <m:r>
+                <w:rPr>
+                  <w:rFonts w:ascii="Cambria Math" w:eastAsiaTheme="minorEastAsia" w:hAnsi="Cambria Math"/>
+                  <w:sz w:val="48"/>
+                  <w:szCs w:val="48"/>
+                </w:rPr>
+                <m:t>3</m:t>
+              </m:r>
+            </m:den>
+          </m:f>
+        </m:oMath>
+      </m:oMathPara>
+    </w:p>
+    <w:p>
+      <w:pPr>
+        <w:jc w:val="center"/>
+        <w:rPr>
+          <w:rFonts w:ascii="Cambria Math" w:hAnsi="Cambria Math"/>
+          <w:sz w:val="48"/>
+          <w:szCs w:val="48"/>
+        </w:rPr>
+      </w:pPr>
+    </w:p>
+    <w:tbl>
+      <w:tblPr>
+        <w:tblStyle w:val="TableGrid"/>
+        <w:tblW w:w="0" w:type="auto"/>
+        <w:tblBorders>
+          <w:top w:val="none" w:sz="0" w:space="0" w:color="auto"/>
+          <w:left w:val="none" w:sz="0" w:space="0" w:color="auto"/>
+          <w:bottom w:val="none" w:sz="0" w:space="0" w:color="auto"/>
+          <w:right w:val="none" w:sz="0" w:space="0" w:color="auto"/>
+        </w:tblBorders>
+        <w:tblLook w:val="04A0" w:firstRow="1" w:lastRow="0" w:firstColumn="1" w:lastColumn="0" w:noHBand="0" w:noVBand="1"/>
+      </w:tblPr>
+      <w:tblGrid>
+        <w:gridCol w:w="1296"/>
+        <w:gridCol w:w="1296"/>
+        <w:gridCol w:w="1296"/>
+      </w:tblGrid>
+      <w:tr>
+        <w:tc>
+          <w:tcPr>
+            <w:tcW w:w="1296" w:type="dxa"/>
+          </w:tcPr>
+          <w:p>
+            <w:pPr>
+              <w:jc w:val="center"/>
+              <w:rPr>
+                <w:rFonts w:ascii="Cambria Math" w:hAnsi="Cambria Math"/>
+                <w:sz w:val="48"/>
+                <w:szCs w:val="48"/>
+              </w:rPr>
+            </w:pPr>
+            <w:r>
+              <w:rPr>
+                <w:rFonts w:ascii="Cambria Math" w:hAnsi="Cambria Math"/>
+                <w:sz w:val="48"/>
+                <w:szCs w:val="48"/>
+              </w:rPr>
+              <w:t>1</w:t>
+            </w:r>
+          </w:p>
+        </w:tc>
+        <w:tc>
+          <w:tcPr>
+            <w:tcW w:w="1296" w:type="dxa"/>
+          </w:tcPr>
+          <w:p>
+            <w:pPr>
+              <w:jc w:val="center"/>
+              <w:rPr>
+                <w:rFonts w:ascii="Cambria Math" w:hAnsi="Cambria Math"/>
+                <w:sz w:val="48"/>
+                <w:szCs w:val="48"/>
+              </w:rPr>
+            </w:pPr>
+            <w:r>
+              <w:rPr>
+                <w:rFonts w:ascii="Cambria Math" w:hAnsi="Cambria Math"/>
+                <w:sz w:val="48"/>
+                <w:szCs w:val="48"/>
+              </w:rPr>
+              <w:t>3</w:t>
+            </w:r>
+          </w:p>
+        </w:tc>
+        <w:tc>
+          <w:tcPr>
+            <w:tcW w:w="1296" w:type="dxa"/>
+          </w:tcPr>
+          <w:p>
+            <w:pPr>
+              <w:jc w:val="center"/>
+              <w:rPr>
+                <w:rFonts w:ascii="Cambria Math" w:hAnsi="Cambria Math"/>
+                <w:sz w:val="48"/>
+                <w:szCs w:val="48"/>
+              </w:rPr>
+            </w:pPr>
+            <w:r>
+              <w:rPr>
+                <w:rFonts w:ascii="Cambria Math" w:hAnsi="Cambria Math"/>
+                <w:sz w:val="48"/>
+                <w:szCs w:val="48"/>
+              </w:rPr>
+              <w:t>6</w:t>
+            </w:r>
+          </w:p>
+        </w:tc>
+      </w:tr>
+      <w:tr>
+        <w:tc>
+          <w:tcPr>
+            <w:tcW w:w="1296" w:type="dxa"/>
+          </w:tcPr>
+          <w:p>
+            <w:pPr>
+              <w:jc w:val="center"/>
+              <w:rPr>
+                <w:rFonts w:ascii="Cambria Math" w:hAnsi="Cambria Math"/>
+                <w:sz w:val="48"/>
+                <w:szCs w:val="48"/>
+              </w:rPr>
+            </w:pPr>
+            <w:r>
+              <w:rPr>
+                <w:rFonts w:ascii="Cambria Math" w:hAnsi="Cambria Math"/>
+                <w:sz w:val="48"/>
+                <w:szCs w:val="48"/>
+              </w:rPr>
+              <w:t>2</w:t>
+            </w:r>
+          </w:p>
+        </w:tc>
+        <w:tc>
+          <w:tcPr>
+            <w:tcW w:w="1296" w:type="dxa"/>
+          </w:tcPr>
+          <w:p>
+            <w:pPr>
+              <w:jc w:val="center"/>
+              <w:rPr>
+                <w:rFonts w:ascii="Cambria Math" w:hAnsi="Cambria Math"/>
+                <w:sz w:val="48"/>
+                <w:szCs w:val="48"/>
+              </w:rPr>
+            </w:pPr>
+            <w:r>
+              <w:rPr>
+                <w:rFonts w:ascii="Cambria Math" w:hAnsi="Cambria Math"/>
+                <w:sz w:val="48"/>
+                <w:szCs w:val="48"/>
+              </w:rPr>
+              <w:t>4</w:t>
+            </w:r>
+          </w:p>
+        </w:tc>
+        <w:tc>
+          <w:tcPr>
+            <w:tcW w:w="1296" w:type="dxa"/>
+          </w:tcPr>
+          <w:p>
+            <w:pPr>
+              <w:jc w:val="center"/>
+              <w:rPr>
+                <w:rFonts w:ascii="Cambria Math" w:hAnsi="Cambria Math"/>
+                <w:sz w:val="48"/>
+                <w:szCs w:val="48"/>
+              </w:rPr>
+            </w:pPr>
+            <w:r>
+              <w:rPr>
+                <w:rFonts w:ascii="Cambria Math" w:hAnsi="Cambria Math"/>
+                <w:sz w:val="48"/>
+                <w:szCs w:val="48"/>
+              </w:rPr>
+              <w:t>3</w:t>
+            </w:r>
+          </w:p>
+        </w:tc>
+      </w:tr>
+    </w:tbl>
+    <w:p>
+      <w:pPr>
+        <w:jc w:val="center"/>
+        <w:rPr>
+          <w:rFonts w:ascii="Cambria Math" w:hAnsi="Cambria Math"/>
           <w:sz w:val="48"/>
           <w:szCs w:val="48"/>
         </w:rPr>
@@ -721,7 +1016,1868 @@
     </w:p>
     <w:p>
       <w:pPr>
+        <w:jc w:val="center"/>
         <w:rPr>
+          <w:rFonts w:ascii="Cambria Math" w:eastAsiaTheme="minorEastAsia" w:hAnsi="Cambria Math"/>
+          <w:sz w:val="48"/>
+          <w:szCs w:val="48"/>
+        </w:rPr>
+      </w:pPr>
+      <m:oMathPara>
+        <m:oMath>
+          <m:f>
+            <m:fPr>
+              <m:ctrlPr>
+                <w:rPr>
+                  <w:rFonts w:ascii="Cambria Math" w:eastAsiaTheme="minorEastAsia" w:hAnsi="Cambria Math"/>
+                  <w:i/>
+                  <w:sz w:val="48"/>
+                  <w:szCs w:val="48"/>
+                </w:rPr>
+              </m:ctrlPr>
+            </m:fPr>
+            <m:num>
+              <m:r>
+                <w:rPr>
+                  <w:rFonts w:ascii="Cambria Math" w:eastAsiaTheme="minorEastAsia" w:hAnsi="Cambria Math"/>
+                  <w:sz w:val="48"/>
+                  <w:szCs w:val="48"/>
+                </w:rPr>
+                <m:t>1</m:t>
+              </m:r>
+            </m:num>
+            <m:den>
+              <m:r>
+                <w:rPr>
+                  <w:rFonts w:ascii="Cambria Math" w:eastAsiaTheme="minorEastAsia" w:hAnsi="Cambria Math"/>
+                  <w:sz w:val="48"/>
+                  <w:szCs w:val="48"/>
+                </w:rPr>
+                <m:t>2</m:t>
+              </m:r>
+            </m:den>
+          </m:f>
+          <m:r>
+            <w:rPr>
+              <w:rFonts w:ascii="Cambria Math" w:eastAsiaTheme="minorEastAsia" w:hAnsi="Cambria Math"/>
+              <w:sz w:val="48"/>
+              <w:szCs w:val="48"/>
+            </w:rPr>
+            <m:t>*</m:t>
+          </m:r>
+          <m:f>
+            <m:fPr>
+              <m:ctrlPr>
+                <w:rPr>
+                  <w:rFonts w:ascii="Cambria Math" w:eastAsiaTheme="minorEastAsia" w:hAnsi="Cambria Math"/>
+                  <w:i/>
+                  <w:sz w:val="48"/>
+                  <w:szCs w:val="48"/>
+                </w:rPr>
+              </m:ctrlPr>
+            </m:fPr>
+            <m:num>
+              <m:r>
+                <w:rPr>
+                  <w:rFonts w:ascii="Cambria Math" w:eastAsiaTheme="minorEastAsia" w:hAnsi="Cambria Math"/>
+                  <w:sz w:val="48"/>
+                  <w:szCs w:val="48"/>
+                </w:rPr>
+                <m:t>3</m:t>
+              </m:r>
+            </m:num>
+            <m:den>
+              <m:r>
+                <w:rPr>
+                  <w:rFonts w:ascii="Cambria Math" w:eastAsiaTheme="minorEastAsia" w:hAnsi="Cambria Math"/>
+                  <w:sz w:val="48"/>
+                  <w:szCs w:val="48"/>
+                </w:rPr>
+                <m:t>4</m:t>
+              </m:r>
+            </m:den>
+          </m:f>
+          <m:r>
+            <w:rPr>
+              <w:rFonts w:ascii="Cambria Math" w:eastAsiaTheme="minorEastAsia" w:hAnsi="Cambria Math"/>
+              <w:sz w:val="48"/>
+              <w:szCs w:val="48"/>
+            </w:rPr>
+            <m:t>*</m:t>
+          </m:r>
+          <m:f>
+            <m:fPr>
+              <m:ctrlPr>
+                <w:rPr>
+                  <w:rFonts w:ascii="Cambria Math" w:eastAsiaTheme="minorEastAsia" w:hAnsi="Cambria Math"/>
+                  <w:i/>
+                  <w:sz w:val="48"/>
+                  <w:szCs w:val="48"/>
+                </w:rPr>
+              </m:ctrlPr>
+            </m:fPr>
+            <m:num>
+              <m:r>
+                <w:rPr>
+                  <w:rFonts w:ascii="Cambria Math" w:eastAsiaTheme="minorEastAsia" w:hAnsi="Cambria Math"/>
+                  <w:sz w:val="48"/>
+                  <w:szCs w:val="48"/>
+                </w:rPr>
+                <m:t>6</m:t>
+              </m:r>
+            </m:num>
+            <m:den>
+              <m:r>
+                <w:rPr>
+                  <w:rFonts w:ascii="Cambria Math" w:eastAsiaTheme="minorEastAsia" w:hAnsi="Cambria Math"/>
+                  <w:sz w:val="48"/>
+                  <w:szCs w:val="48"/>
+                </w:rPr>
+                <m:t>3</m:t>
+              </m:r>
+            </m:den>
+          </m:f>
+          <m:r>
+            <w:rPr>
+              <w:rFonts w:ascii="Cambria Math" w:eastAsiaTheme="minorEastAsia" w:hAnsi="Cambria Math"/>
+              <w:sz w:val="48"/>
+              <w:szCs w:val="48"/>
+            </w:rPr>
+            <m:t>=</m:t>
+          </m:r>
+          <m:f>
+            <m:fPr>
+              <m:ctrlPr>
+                <w:rPr>
+                  <w:rFonts w:ascii="Cambria Math" w:eastAsiaTheme="minorEastAsia" w:hAnsi="Cambria Math"/>
+                  <w:i/>
+                  <w:sz w:val="48"/>
+                  <w:szCs w:val="48"/>
+                </w:rPr>
+              </m:ctrlPr>
+            </m:fPr>
+            <m:num>
+              <m:r>
+                <w:rPr>
+                  <w:rFonts w:ascii="Cambria Math" w:eastAsiaTheme="minorEastAsia" w:hAnsi="Cambria Math"/>
+                  <w:sz w:val="48"/>
+                  <w:szCs w:val="48"/>
+                </w:rPr>
+                <m:t>18</m:t>
+              </m:r>
+            </m:num>
+            <m:den>
+              <m:r>
+                <w:rPr>
+                  <w:rFonts w:ascii="Cambria Math" w:eastAsiaTheme="minorEastAsia" w:hAnsi="Cambria Math"/>
+                  <w:sz w:val="48"/>
+                  <w:szCs w:val="48"/>
+                </w:rPr>
+                <m:t>24</m:t>
+              </m:r>
+            </m:den>
+          </m:f>
+          <m:r>
+            <w:rPr>
+              <w:rFonts w:ascii="Cambria Math" w:eastAsiaTheme="minorEastAsia" w:hAnsi="Cambria Math"/>
+              <w:sz w:val="48"/>
+              <w:szCs w:val="48"/>
+            </w:rPr>
+            <m:t>=</m:t>
+          </m:r>
+          <m:f>
+            <m:fPr>
+              <m:ctrlPr>
+                <w:rPr>
+                  <w:rFonts w:ascii="Cambria Math" w:eastAsiaTheme="minorEastAsia" w:hAnsi="Cambria Math"/>
+                  <w:i/>
+                  <w:sz w:val="48"/>
+                  <w:szCs w:val="48"/>
+                </w:rPr>
+              </m:ctrlPr>
+            </m:fPr>
+            <m:num>
+              <m:r>
+                <w:rPr>
+                  <w:rFonts w:ascii="Cambria Math" w:eastAsiaTheme="minorEastAsia" w:hAnsi="Cambria Math"/>
+                  <w:sz w:val="48"/>
+                  <w:szCs w:val="48"/>
+                </w:rPr>
+                <m:t>3</m:t>
+              </m:r>
+            </m:num>
+            <m:den>
+              <m:r>
+                <w:rPr>
+                  <w:rFonts w:ascii="Cambria Math" w:eastAsiaTheme="minorEastAsia" w:hAnsi="Cambria Math"/>
+                  <w:sz w:val="48"/>
+                  <w:szCs w:val="48"/>
+                </w:rPr>
+                <m:t>4</m:t>
+              </m:r>
+            </m:den>
+          </m:f>
+        </m:oMath>
+      </m:oMathPara>
+    </w:p>
+    <w:p>
+      <w:pPr>
+        <w:jc w:val="center"/>
+        <w:rPr>
+          <w:rFonts w:ascii="Cambria Math" w:hAnsi="Cambria Math"/>
+          <w:sz w:val="48"/>
+          <w:szCs w:val="48"/>
+        </w:rPr>
+      </w:pPr>
+    </w:p>
+    <w:tbl>
+      <w:tblPr>
+        <w:tblStyle w:val="TableGrid"/>
+        <w:tblW w:w="0" w:type="auto"/>
+        <w:tblBorders>
+          <w:top w:val="none" w:sz="0" w:space="0" w:color="auto"/>
+          <w:left w:val="none" w:sz="0" w:space="0" w:color="auto"/>
+          <w:bottom w:val="none" w:sz="0" w:space="0" w:color="auto"/>
+          <w:right w:val="none" w:sz="0" w:space="0" w:color="auto"/>
+        </w:tblBorders>
+        <w:tblLook w:val="04A0" w:firstRow="1" w:lastRow="0" w:firstColumn="1" w:lastColumn="0" w:noHBand="0" w:noVBand="1"/>
+      </w:tblPr>
+      <w:tblGrid>
+        <w:gridCol w:w="1296"/>
+        <w:gridCol w:w="1296"/>
+        <w:gridCol w:w="1296"/>
+        <w:gridCol w:w="702"/>
+        <w:gridCol w:w="1296"/>
+        <w:gridCol w:w="706"/>
+        <w:gridCol w:w="1296"/>
+      </w:tblGrid>
+      <w:tr>
+        <w:tc>
+          <w:tcPr>
+            <w:tcW w:w="1296" w:type="dxa"/>
+          </w:tcPr>
+          <w:p>
+            <w:pPr>
+              <w:jc w:val="center"/>
+              <w:rPr>
+                <w:rFonts w:ascii="Cambria Math" w:hAnsi="Cambria Math"/>
+                <w:sz w:val="48"/>
+                <w:szCs w:val="48"/>
+              </w:rPr>
+            </w:pPr>
+            <w:r>
+              <w:rPr>
+                <w:rFonts w:ascii="Cambria Math" w:hAnsi="Cambria Math"/>
+                <w:sz w:val="48"/>
+                <w:szCs w:val="48"/>
+              </w:rPr>
+              <w:t>1</w:t>
+            </w:r>
+          </w:p>
+        </w:tc>
+        <w:tc>
+          <w:tcPr>
+            <w:tcW w:w="1296" w:type="dxa"/>
+          </w:tcPr>
+          <w:p>
+            <w:pPr>
+              <w:jc w:val="center"/>
+              <w:rPr>
+                <w:rFonts w:ascii="Cambria Math" w:hAnsi="Cambria Math"/>
+                <w:sz w:val="48"/>
+                <w:szCs w:val="48"/>
+              </w:rPr>
+            </w:pPr>
+            <w:r>
+              <w:rPr>
+                <w:rFonts w:ascii="Cambria Math" w:hAnsi="Cambria Math"/>
+                <w:sz w:val="48"/>
+                <w:szCs w:val="48"/>
+              </w:rPr>
+              <w:t>3</w:t>
+            </w:r>
+          </w:p>
+        </w:tc>
+        <w:tc>
+          <w:tcPr>
+            <w:tcW w:w="1296" w:type="dxa"/>
+            <w:tcBorders>
+              <w:right w:val="nil"/>
+            </w:tcBorders>
+          </w:tcPr>
+          <w:p>
+            <w:pPr>
+              <w:jc w:val="center"/>
+              <w:rPr>
+                <w:rFonts w:ascii="Cambria Math" w:hAnsi="Cambria Math"/>
+                <w:sz w:val="48"/>
+                <w:szCs w:val="48"/>
+              </w:rPr>
+            </w:pPr>
+            <w:r>
+              <w:rPr>
+                <w:rFonts w:ascii="Cambria Math" w:hAnsi="Cambria Math"/>
+                <w:sz w:val="48"/>
+                <w:szCs w:val="48"/>
+              </w:rPr>
+              <w:t>6</w:t>
+            </w:r>
+          </w:p>
+        </w:tc>
+        <w:tc>
+          <w:tcPr>
+            <w:tcW w:w="702" w:type="dxa"/>
+            <w:vMerge w:val="restart"/>
+            <w:tcBorders>
+              <w:top w:val="nil"/>
+              <w:left w:val="nil"/>
+              <w:bottom w:val="nil"/>
+              <w:right w:val="nil"/>
+            </w:tcBorders>
+            <w:vAlign w:val="center"/>
+          </w:tcPr>
+          <w:p>
+            <w:pPr>
+              <w:jc w:val="center"/>
+              <w:rPr>
+                <w:rFonts w:ascii="Cambria Math" w:hAnsi="Cambria Math"/>
+                <w:sz w:val="48"/>
+                <w:szCs w:val="48"/>
+              </w:rPr>
+            </w:pPr>
+            <w:r>
+              <w:rPr>
+                <w:rFonts w:ascii="Cambria Math" w:hAnsi="Cambria Math"/>
+                <w:sz w:val="48"/>
+                <w:szCs w:val="48"/>
+              </w:rPr>
+              <w:t>=</w:t>
+            </w:r>
+          </w:p>
+        </w:tc>
+        <w:tc>
+          <w:tcPr>
+            <w:tcW w:w="1296" w:type="dxa"/>
+            <w:tcBorders>
+              <w:top w:val="nil"/>
+              <w:left w:val="nil"/>
+              <w:bottom w:val="single" w:sz="4" w:space="0" w:color="auto"/>
+              <w:right w:val="nil"/>
+            </w:tcBorders>
+          </w:tcPr>
+          <w:p>
+            <w:pPr>
+              <w:jc w:val="center"/>
+              <w:rPr>
+                <w:rFonts w:ascii="Cambria Math" w:hAnsi="Cambria Math"/>
+                <w:sz w:val="48"/>
+                <w:szCs w:val="48"/>
+              </w:rPr>
+            </w:pPr>
+            <w:r>
+              <w:rPr>
+                <w:rFonts w:ascii="Cambria Math" w:hAnsi="Cambria Math"/>
+                <w:sz w:val="48"/>
+                <w:szCs w:val="48"/>
+              </w:rPr>
+              <w:t>18</w:t>
+            </w:r>
+          </w:p>
+        </w:tc>
+        <w:tc>
+          <w:tcPr>
+            <w:tcW w:w="706" w:type="dxa"/>
+            <w:vMerge w:val="restart"/>
+            <w:tcBorders>
+              <w:top w:val="nil"/>
+              <w:left w:val="nil"/>
+              <w:right w:val="nil"/>
+            </w:tcBorders>
+            <w:vAlign w:val="center"/>
+          </w:tcPr>
+          <w:p>
+            <w:pPr>
+              <w:jc w:val="center"/>
+              <w:rPr>
+                <w:rFonts w:ascii="Cambria Math" w:hAnsi="Cambria Math"/>
+                <w:sz w:val="48"/>
+                <w:szCs w:val="48"/>
+              </w:rPr>
+            </w:pPr>
+            <w:r>
+              <w:rPr>
+                <w:rFonts w:ascii="Cambria Math" w:hAnsi="Cambria Math"/>
+                <w:sz w:val="48"/>
+                <w:szCs w:val="48"/>
+              </w:rPr>
+              <w:t>=</w:t>
+            </w:r>
+          </w:p>
+        </w:tc>
+        <w:tc>
+          <w:tcPr>
+            <w:tcW w:w="1296" w:type="dxa"/>
+            <w:tcBorders>
+              <w:top w:val="nil"/>
+              <w:left w:val="nil"/>
+              <w:bottom w:val="single" w:sz="4" w:space="0" w:color="auto"/>
+              <w:right w:val="nil"/>
+            </w:tcBorders>
+          </w:tcPr>
+          <w:p>
+            <w:pPr>
+              <w:jc w:val="center"/>
+              <w:rPr>
+                <w:rFonts w:ascii="Cambria Math" w:hAnsi="Cambria Math"/>
+                <w:sz w:val="48"/>
+                <w:szCs w:val="48"/>
+              </w:rPr>
+            </w:pPr>
+            <w:r>
+              <w:rPr>
+                <w:rFonts w:ascii="Cambria Math" w:hAnsi="Cambria Math"/>
+                <w:sz w:val="48"/>
+                <w:szCs w:val="48"/>
+              </w:rPr>
+              <w:t>3</w:t>
+            </w:r>
+          </w:p>
+        </w:tc>
+      </w:tr>
+      <w:tr>
+        <w:tc>
+          <w:tcPr>
+            <w:tcW w:w="1296" w:type="dxa"/>
+          </w:tcPr>
+          <w:p>
+            <w:pPr>
+              <w:jc w:val="center"/>
+              <w:rPr>
+                <w:rFonts w:ascii="Cambria Math" w:hAnsi="Cambria Math"/>
+                <w:sz w:val="48"/>
+                <w:szCs w:val="48"/>
+              </w:rPr>
+            </w:pPr>
+            <w:r>
+              <w:rPr>
+                <w:rFonts w:ascii="Cambria Math" w:hAnsi="Cambria Math"/>
+                <w:sz w:val="48"/>
+                <w:szCs w:val="48"/>
+              </w:rPr>
+              <w:t>2</w:t>
+            </w:r>
+          </w:p>
+        </w:tc>
+        <w:tc>
+          <w:tcPr>
+            <w:tcW w:w="1296" w:type="dxa"/>
+          </w:tcPr>
+          <w:p>
+            <w:pPr>
+              <w:jc w:val="center"/>
+              <w:rPr>
+                <w:rFonts w:ascii="Cambria Math" w:hAnsi="Cambria Math"/>
+                <w:sz w:val="48"/>
+                <w:szCs w:val="48"/>
+              </w:rPr>
+            </w:pPr>
+            <w:r>
+              <w:rPr>
+                <w:rFonts w:ascii="Cambria Math" w:hAnsi="Cambria Math"/>
+                <w:sz w:val="48"/>
+                <w:szCs w:val="48"/>
+              </w:rPr>
+              <w:t>4</w:t>
+            </w:r>
+          </w:p>
+        </w:tc>
+        <w:tc>
+          <w:tcPr>
+            <w:tcW w:w="1296" w:type="dxa"/>
+            <w:tcBorders>
+              <w:right w:val="nil"/>
+            </w:tcBorders>
+          </w:tcPr>
+          <w:p>
+            <w:pPr>
+              <w:jc w:val="center"/>
+              <w:rPr>
+                <w:rFonts w:ascii="Cambria Math" w:hAnsi="Cambria Math"/>
+                <w:sz w:val="48"/>
+                <w:szCs w:val="48"/>
+              </w:rPr>
+            </w:pPr>
+            <w:r>
+              <w:rPr>
+                <w:rFonts w:ascii="Cambria Math" w:hAnsi="Cambria Math"/>
+                <w:sz w:val="48"/>
+                <w:szCs w:val="48"/>
+              </w:rPr>
+              <w:t>3</w:t>
+            </w:r>
+          </w:p>
+        </w:tc>
+        <w:tc>
+          <w:tcPr>
+            <w:tcW w:w="702" w:type="dxa"/>
+            <w:vMerge/>
+            <w:tcBorders>
+              <w:top w:val="nil"/>
+              <w:left w:val="nil"/>
+              <w:bottom w:val="nil"/>
+              <w:right w:val="nil"/>
+            </w:tcBorders>
+          </w:tcPr>
+          <w:p>
+            <w:pPr>
+              <w:jc w:val="center"/>
+              <w:rPr>
+                <w:rFonts w:ascii="Cambria Math" w:hAnsi="Cambria Math"/>
+                <w:sz w:val="48"/>
+                <w:szCs w:val="48"/>
+              </w:rPr>
+            </w:pPr>
+          </w:p>
+        </w:tc>
+        <w:tc>
+          <w:tcPr>
+            <w:tcW w:w="1296" w:type="dxa"/>
+            <w:tcBorders>
+              <w:top w:val="single" w:sz="4" w:space="0" w:color="auto"/>
+              <w:left w:val="nil"/>
+              <w:bottom w:val="nil"/>
+              <w:right w:val="nil"/>
+            </w:tcBorders>
+          </w:tcPr>
+          <w:p>
+            <w:pPr>
+              <w:jc w:val="center"/>
+              <w:rPr>
+                <w:rFonts w:ascii="Cambria Math" w:hAnsi="Cambria Math"/>
+                <w:sz w:val="48"/>
+                <w:szCs w:val="48"/>
+              </w:rPr>
+            </w:pPr>
+            <w:r>
+              <w:rPr>
+                <w:rFonts w:ascii="Cambria Math" w:hAnsi="Cambria Math"/>
+                <w:sz w:val="48"/>
+                <w:szCs w:val="48"/>
+              </w:rPr>
+              <w:t>24</w:t>
+            </w:r>
+          </w:p>
+        </w:tc>
+        <w:tc>
+          <w:tcPr>
+            <w:tcW w:w="706" w:type="dxa"/>
+            <w:vMerge/>
+            <w:tcBorders>
+              <w:left w:val="nil"/>
+              <w:bottom w:val="nil"/>
+              <w:right w:val="nil"/>
+            </w:tcBorders>
+          </w:tcPr>
+          <w:p>
+            <w:pPr>
+              <w:jc w:val="center"/>
+              <w:rPr>
+                <w:rFonts w:ascii="Cambria Math" w:hAnsi="Cambria Math"/>
+                <w:sz w:val="48"/>
+                <w:szCs w:val="48"/>
+              </w:rPr>
+            </w:pPr>
+          </w:p>
+        </w:tc>
+        <w:tc>
+          <w:tcPr>
+            <w:tcW w:w="1296" w:type="dxa"/>
+            <w:tcBorders>
+              <w:top w:val="single" w:sz="4" w:space="0" w:color="auto"/>
+              <w:left w:val="nil"/>
+              <w:bottom w:val="nil"/>
+              <w:right w:val="nil"/>
+            </w:tcBorders>
+          </w:tcPr>
+          <w:p>
+            <w:pPr>
+              <w:jc w:val="center"/>
+              <w:rPr>
+                <w:rFonts w:ascii="Cambria Math" w:hAnsi="Cambria Math"/>
+                <w:sz w:val="48"/>
+                <w:szCs w:val="48"/>
+              </w:rPr>
+            </w:pPr>
+            <w:r>
+              <w:rPr>
+                <w:rFonts w:ascii="Cambria Math" w:hAnsi="Cambria Math"/>
+                <w:sz w:val="48"/>
+                <w:szCs w:val="48"/>
+              </w:rPr>
+              <w:t>4</w:t>
+            </w:r>
+          </w:p>
+        </w:tc>
+      </w:tr>
+    </w:tbl>
+    <w:p>
+      <w:pPr>
+        <w:jc w:val="center"/>
+        <w:rPr>
+          <w:rFonts w:ascii="Cambria Math" w:hAnsi="Cambria Math"/>
+          <w:sz w:val="48"/>
+          <w:szCs w:val="48"/>
+        </w:rPr>
+      </w:pPr>
+    </w:p>
+    <w:p>
+      <w:pPr>
+        <w:jc w:val="center"/>
+        <w:rPr>
+          <w:rFonts w:ascii="Cambria Math" w:hAnsi="Cambria Math"/>
+          <w:sz w:val="48"/>
+          <w:szCs w:val="48"/>
+        </w:rPr>
+      </w:pPr>
+    </w:p>
+    <w:p>
+      <w:pPr>
+        <w:jc w:val="center"/>
+        <w:rPr>
+          <w:rFonts w:ascii="Cambria Math" w:hAnsi="Cambria Math"/>
+          <w:sz w:val="48"/>
+          <w:szCs w:val="48"/>
+        </w:rPr>
+      </w:pPr>
+    </w:p>
+    <w:p>
+      <w:pPr>
+        <w:jc w:val="center"/>
+        <w:rPr>
+          <w:rFonts w:ascii="Cambria Math" w:hAnsi="Cambria Math"/>
+          <w:sz w:val="48"/>
+          <w:szCs w:val="48"/>
+        </w:rPr>
+      </w:pPr>
+    </w:p>
+    <w:tbl>
+      <w:tblPr>
+        <w:tblStyle w:val="TableGrid"/>
+        <w:tblW w:w="0" w:type="auto"/>
+        <w:tblBorders>
+          <w:top w:val="none" w:sz="0" w:space="0" w:color="auto"/>
+          <w:left w:val="none" w:sz="0" w:space="0" w:color="auto"/>
+          <w:bottom w:val="none" w:sz="0" w:space="0" w:color="auto"/>
+          <w:right w:val="none" w:sz="0" w:space="0" w:color="auto"/>
+        </w:tblBorders>
+        <w:tblLook w:val="04A0" w:firstRow="1" w:lastRow="0" w:firstColumn="1" w:lastColumn="0" w:noHBand="0" w:noVBand="1"/>
+      </w:tblPr>
+      <w:tblGrid>
+        <w:gridCol w:w="1620"/>
+      </w:tblGrid>
+      <w:tr>
+        <w:tc>
+          <w:tcPr>
+            <w:tcW w:w="1620" w:type="dxa"/>
+          </w:tcPr>
+          <w:p>
+            <w:pPr>
+              <w:jc w:val="center"/>
+              <w:rPr>
+                <w:rFonts w:ascii="Cambria Math" w:hAnsi="Cambria Math"/>
+                <w:sz w:val="48"/>
+                <w:szCs w:val="48"/>
+              </w:rPr>
+            </w:pPr>
+            <w:r>
+              <w:rPr>
+                <w:rFonts w:ascii="Cambria Math" w:hAnsi="Cambria Math"/>
+                <w:sz w:val="48"/>
+                <w:szCs w:val="48"/>
+              </w:rPr>
+              <w:lastRenderedPageBreak/>
+              <w:t>3.5 lbs</w:t>
+            </w:r>
+          </w:p>
+        </w:tc>
+      </w:tr>
+      <w:tr>
+        <w:tc>
+          <w:tcPr>
+            <w:tcW w:w="1620" w:type="dxa"/>
+          </w:tcPr>
+          <w:p>
+            <w:pPr>
+              <w:jc w:val="center"/>
+              <w:rPr>
+                <w:rFonts w:ascii="Cambria Math" w:hAnsi="Cambria Math"/>
+                <w:sz w:val="48"/>
+                <w:szCs w:val="48"/>
+              </w:rPr>
+            </w:pPr>
+          </w:p>
+        </w:tc>
+      </w:tr>
+    </w:tbl>
+    <w:p>
+      <w:pPr>
+        <w:jc w:val="center"/>
+        <w:rPr>
+          <w:rFonts w:ascii="Cambria Math" w:hAnsi="Cambria Math"/>
+          <w:sz w:val="48"/>
+          <w:szCs w:val="48"/>
+        </w:rPr>
+      </w:pPr>
+    </w:p>
+    <w:tbl>
+      <w:tblPr>
+        <w:tblStyle w:val="TableGrid"/>
+        <w:tblW w:w="0" w:type="auto"/>
+        <w:tblBorders>
+          <w:top w:val="none" w:sz="0" w:space="0" w:color="auto"/>
+          <w:left w:val="none" w:sz="0" w:space="0" w:color="auto"/>
+          <w:bottom w:val="none" w:sz="0" w:space="0" w:color="auto"/>
+          <w:right w:val="none" w:sz="0" w:space="0" w:color="auto"/>
+        </w:tblBorders>
+        <w:tblLook w:val="04A0" w:firstRow="1" w:lastRow="0" w:firstColumn="1" w:lastColumn="0" w:noHBand="0" w:noVBand="1"/>
+      </w:tblPr>
+      <w:tblGrid>
+        <w:gridCol w:w="1620"/>
+      </w:tblGrid>
+      <w:tr>
+        <w:tc>
+          <w:tcPr>
+            <w:tcW w:w="1620" w:type="dxa"/>
+          </w:tcPr>
+          <w:p>
+            <w:pPr>
+              <w:jc w:val="center"/>
+              <w:rPr>
+                <w:rFonts w:ascii="Cambria Math" w:hAnsi="Cambria Math"/>
+                <w:sz w:val="48"/>
+                <w:szCs w:val="48"/>
+              </w:rPr>
+            </w:pPr>
+            <w:r>
+              <w:rPr>
+                <w:rFonts w:ascii="Cambria Math" w:hAnsi="Cambria Math"/>
+                <w:sz w:val="48"/>
+                <w:szCs w:val="48"/>
+              </w:rPr>
+              <w:t>3.5 lbs</w:t>
+            </w:r>
+          </w:p>
+        </w:tc>
+      </w:tr>
+      <w:tr>
+        <w:tc>
+          <w:tcPr>
+            <w:tcW w:w="1620" w:type="dxa"/>
+          </w:tcPr>
+          <w:p>
+            <w:pPr>
+              <w:jc w:val="center"/>
+              <w:rPr>
+                <w:rFonts w:ascii="Cambria Math" w:hAnsi="Cambria Math"/>
+                <w:sz w:val="48"/>
+                <w:szCs w:val="48"/>
+              </w:rPr>
+            </w:pPr>
+            <w:r>
+              <w:rPr>
+                <w:rFonts w:ascii="Cambria Math" w:hAnsi="Cambria Math"/>
+                <w:sz w:val="48"/>
+                <w:szCs w:val="48"/>
+              </w:rPr>
+              <w:t>1</w:t>
+            </w:r>
+          </w:p>
+        </w:tc>
+      </w:tr>
+    </w:tbl>
+    <w:p>
+      <w:pPr>
+        <w:jc w:val="center"/>
+        <w:rPr>
+          <w:rFonts w:ascii="Cambria Math" w:hAnsi="Cambria Math"/>
+          <w:sz w:val="48"/>
+          <w:szCs w:val="48"/>
+        </w:rPr>
+      </w:pPr>
+    </w:p>
+    <w:tbl>
+      <w:tblPr>
+        <w:tblStyle w:val="TableGrid"/>
+        <w:tblW w:w="0" w:type="auto"/>
+        <w:tblBorders>
+          <w:top w:val="none" w:sz="0" w:space="0" w:color="auto"/>
+          <w:left w:val="none" w:sz="0" w:space="0" w:color="auto"/>
+          <w:bottom w:val="none" w:sz="0" w:space="0" w:color="auto"/>
+          <w:right w:val="none" w:sz="0" w:space="0" w:color="auto"/>
+        </w:tblBorders>
+        <w:tblLook w:val="04A0" w:firstRow="1" w:lastRow="0" w:firstColumn="1" w:lastColumn="0" w:noHBand="0" w:noVBand="1"/>
+      </w:tblPr>
+      <w:tblGrid>
+        <w:gridCol w:w="1620"/>
+        <w:gridCol w:w="1620"/>
+        <w:gridCol w:w="706"/>
+        <w:gridCol w:w="1620"/>
+      </w:tblGrid>
+      <w:tr>
+        <w:tc>
+          <w:tcPr>
+            <w:tcW w:w="1620" w:type="dxa"/>
+          </w:tcPr>
+          <w:p>
+            <w:pPr>
+              <w:jc w:val="center"/>
+              <w:rPr>
+                <w:rFonts w:ascii="Cambria Math" w:hAnsi="Cambria Math"/>
+                <w:sz w:val="48"/>
+                <w:szCs w:val="48"/>
+              </w:rPr>
+            </w:pPr>
+            <w:r>
+              <w:rPr>
+                <w:rFonts w:ascii="Cambria Math" w:hAnsi="Cambria Math"/>
+                <w:sz w:val="48"/>
+                <w:szCs w:val="48"/>
+              </w:rPr>
+              <w:t>3.5 lbs</w:t>
+            </w:r>
+          </w:p>
+        </w:tc>
+        <w:tc>
+          <w:tcPr>
+            <w:tcW w:w="1620" w:type="dxa"/>
+            <w:tcBorders>
+              <w:top w:val="nil"/>
+              <w:bottom w:val="single" w:sz="4" w:space="0" w:color="auto"/>
+              <w:right w:val="nil"/>
+            </w:tcBorders>
+          </w:tcPr>
+          <w:p>
+            <w:pPr>
+              <w:jc w:val="center"/>
+              <w:rPr>
+                <w:rFonts w:ascii="Cambria Math" w:hAnsi="Cambria Math"/>
+                <w:sz w:val="48"/>
+                <w:szCs w:val="48"/>
+              </w:rPr>
+            </w:pPr>
+            <w:r>
+              <w:rPr>
+                <w:rFonts w:ascii="Cambria Math" w:hAnsi="Cambria Math"/>
+                <w:sz w:val="48"/>
+                <w:szCs w:val="48"/>
+              </w:rPr>
+              <w:t>???</w:t>
+            </w:r>
+          </w:p>
+        </w:tc>
+        <w:tc>
+          <w:tcPr>
+            <w:tcW w:w="706" w:type="dxa"/>
+            <w:vMerge w:val="restart"/>
+            <w:tcBorders>
+              <w:left w:val="nil"/>
+              <w:right w:val="nil"/>
+            </w:tcBorders>
+            <w:vAlign w:val="center"/>
+          </w:tcPr>
+          <w:p>
+            <w:pPr>
+              <w:jc w:val="center"/>
+              <w:rPr>
+                <w:rFonts w:ascii="Cambria Math" w:hAnsi="Cambria Math"/>
+                <w:sz w:val="48"/>
+                <w:szCs w:val="48"/>
+              </w:rPr>
+            </w:pPr>
+            <w:r>
+              <w:rPr>
+                <w:rFonts w:ascii="Cambria Math" w:hAnsi="Cambria Math"/>
+                <w:sz w:val="48"/>
+                <w:szCs w:val="48"/>
+              </w:rPr>
+              <w:t>=</w:t>
+            </w:r>
+          </w:p>
+        </w:tc>
+        <w:tc>
+          <w:tcPr>
+            <w:tcW w:w="1620" w:type="dxa"/>
+            <w:tcBorders>
+              <w:top w:val="nil"/>
+              <w:left w:val="nil"/>
+              <w:bottom w:val="single" w:sz="4" w:space="0" w:color="auto"/>
+            </w:tcBorders>
+          </w:tcPr>
+          <w:p>
+            <w:pPr>
+              <w:jc w:val="center"/>
+              <w:rPr>
+                <w:rFonts w:ascii="Cambria Math" w:hAnsi="Cambria Math"/>
+                <w:sz w:val="48"/>
+                <w:szCs w:val="48"/>
+              </w:rPr>
+            </w:pPr>
+            <w:r>
+              <w:rPr>
+                <w:rFonts w:ascii="Cambria Math" w:hAnsi="Cambria Math"/>
+                <w:sz w:val="48"/>
+                <w:szCs w:val="48"/>
+              </w:rPr>
+              <w:t>??? oz</w:t>
+            </w:r>
+          </w:p>
+        </w:tc>
+      </w:tr>
+      <w:tr>
+        <w:tc>
+          <w:tcPr>
+            <w:tcW w:w="1620" w:type="dxa"/>
+          </w:tcPr>
+          <w:p>
+            <w:pPr>
+              <w:jc w:val="center"/>
+              <w:rPr>
+                <w:rFonts w:ascii="Cambria Math" w:hAnsi="Cambria Math"/>
+                <w:sz w:val="48"/>
+                <w:szCs w:val="48"/>
+              </w:rPr>
+            </w:pPr>
+            <w:r>
+              <w:rPr>
+                <w:rFonts w:ascii="Cambria Math" w:hAnsi="Cambria Math"/>
+                <w:sz w:val="48"/>
+                <w:szCs w:val="48"/>
+              </w:rPr>
+              <w:t>1</w:t>
+            </w:r>
+          </w:p>
+        </w:tc>
+        <w:tc>
+          <w:tcPr>
+            <w:tcW w:w="1620" w:type="dxa"/>
+            <w:tcBorders>
+              <w:top w:val="single" w:sz="4" w:space="0" w:color="auto"/>
+              <w:bottom w:val="nil"/>
+              <w:right w:val="nil"/>
+            </w:tcBorders>
+          </w:tcPr>
+          <w:p>
+            <w:pPr>
+              <w:jc w:val="center"/>
+              <w:rPr>
+                <w:rFonts w:ascii="Cambria Math" w:hAnsi="Cambria Math"/>
+                <w:sz w:val="48"/>
+                <w:szCs w:val="48"/>
+              </w:rPr>
+            </w:pPr>
+            <w:r>
+              <w:rPr>
+                <w:rFonts w:ascii="Cambria Math" w:hAnsi="Cambria Math"/>
+                <w:sz w:val="48"/>
+                <w:szCs w:val="48"/>
+              </w:rPr>
+              <w:t>???</w:t>
+            </w:r>
+          </w:p>
+        </w:tc>
+        <w:tc>
+          <w:tcPr>
+            <w:tcW w:w="706" w:type="dxa"/>
+            <w:vMerge/>
+            <w:tcBorders>
+              <w:left w:val="nil"/>
+              <w:right w:val="nil"/>
+            </w:tcBorders>
+          </w:tcPr>
+          <w:p>
+            <w:pPr>
+              <w:jc w:val="center"/>
+              <w:rPr>
+                <w:rFonts w:ascii="Cambria Math" w:hAnsi="Cambria Math"/>
+                <w:sz w:val="48"/>
+                <w:szCs w:val="48"/>
+              </w:rPr>
+            </w:pPr>
+          </w:p>
+        </w:tc>
+        <w:tc>
+          <w:tcPr>
+            <w:tcW w:w="1620" w:type="dxa"/>
+            <w:tcBorders>
+              <w:top w:val="single" w:sz="4" w:space="0" w:color="auto"/>
+              <w:left w:val="nil"/>
+              <w:bottom w:val="nil"/>
+            </w:tcBorders>
+          </w:tcPr>
+          <w:p>
+            <w:pPr>
+              <w:jc w:val="center"/>
+              <w:rPr>
+                <w:rFonts w:ascii="Cambria Math" w:hAnsi="Cambria Math"/>
+                <w:sz w:val="48"/>
+                <w:szCs w:val="48"/>
+              </w:rPr>
+            </w:pPr>
+            <w:r>
+              <w:rPr>
+                <w:rFonts w:ascii="Cambria Math" w:hAnsi="Cambria Math"/>
+                <w:sz w:val="48"/>
+                <w:szCs w:val="48"/>
+              </w:rPr>
+              <w:t>???</w:t>
+            </w:r>
+          </w:p>
+        </w:tc>
+      </w:tr>
+    </w:tbl>
+    <w:p>
+      <w:pPr>
+        <w:jc w:val="center"/>
+        <w:rPr>
+          <w:rFonts w:ascii="Cambria Math" w:hAnsi="Cambria Math"/>
+          <w:sz w:val="48"/>
+          <w:szCs w:val="48"/>
+        </w:rPr>
+      </w:pPr>
+    </w:p>
+    <w:tbl>
+      <w:tblPr>
+        <w:tblStyle w:val="TableGrid"/>
+        <w:tblW w:w="0" w:type="auto"/>
+        <w:tblBorders>
+          <w:top w:val="none" w:sz="0" w:space="0" w:color="auto"/>
+          <w:left w:val="none" w:sz="0" w:space="0" w:color="auto"/>
+          <w:bottom w:val="none" w:sz="0" w:space="0" w:color="auto"/>
+          <w:right w:val="none" w:sz="0" w:space="0" w:color="auto"/>
+        </w:tblBorders>
+        <w:tblLook w:val="04A0" w:firstRow="1" w:lastRow="0" w:firstColumn="1" w:lastColumn="0" w:noHBand="0" w:noVBand="1"/>
+      </w:tblPr>
+      <w:tblGrid>
+        <w:gridCol w:w="1620"/>
+        <w:gridCol w:w="1620"/>
+        <w:gridCol w:w="706"/>
+        <w:gridCol w:w="1620"/>
+      </w:tblGrid>
+      <w:tr>
+        <w:tc>
+          <w:tcPr>
+            <w:tcW w:w="1620" w:type="dxa"/>
+          </w:tcPr>
+          <w:p>
+            <w:pPr>
+              <w:jc w:val="center"/>
+              <w:rPr>
+                <w:rFonts w:ascii="Cambria Math" w:hAnsi="Cambria Math"/>
+                <w:sz w:val="48"/>
+                <w:szCs w:val="48"/>
+              </w:rPr>
+            </w:pPr>
+            <w:r>
+              <w:rPr>
+                <w:rFonts w:ascii="Cambria Math" w:hAnsi="Cambria Math"/>
+                <w:sz w:val="48"/>
+                <w:szCs w:val="48"/>
+              </w:rPr>
+              <w:t xml:space="preserve">3.5 </w:t>
+            </w:r>
+            <w:r>
+              <w:rPr>
+                <w:rFonts w:ascii="Cambria Math" w:hAnsi="Cambria Math"/>
+                <w:strike/>
+                <w:sz w:val="48"/>
+                <w:szCs w:val="48"/>
+              </w:rPr>
+              <w:t>lbs</w:t>
+            </w:r>
+          </w:p>
+        </w:tc>
+        <w:tc>
+          <w:tcPr>
+            <w:tcW w:w="1620" w:type="dxa"/>
+            <w:tcBorders>
+              <w:top w:val="nil"/>
+              <w:bottom w:val="single" w:sz="4" w:space="0" w:color="auto"/>
+              <w:right w:val="nil"/>
+            </w:tcBorders>
+          </w:tcPr>
+          <w:p>
+            <w:pPr>
+              <w:jc w:val="center"/>
+              <w:rPr>
+                <w:rFonts w:ascii="Cambria Math" w:hAnsi="Cambria Math"/>
+                <w:sz w:val="48"/>
+                <w:szCs w:val="48"/>
+              </w:rPr>
+            </w:pPr>
+            <w:r>
+              <w:rPr>
+                <w:rFonts w:ascii="Cambria Math" w:hAnsi="Cambria Math"/>
+                <w:sz w:val="48"/>
+                <w:szCs w:val="48"/>
+              </w:rPr>
+              <w:t>16 oz</w:t>
+            </w:r>
+          </w:p>
+        </w:tc>
+        <w:tc>
+          <w:tcPr>
+            <w:tcW w:w="706" w:type="dxa"/>
+            <w:vMerge w:val="restart"/>
+            <w:tcBorders>
+              <w:left w:val="nil"/>
+              <w:right w:val="nil"/>
+            </w:tcBorders>
+            <w:vAlign w:val="center"/>
+          </w:tcPr>
+          <w:p>
+            <w:pPr>
+              <w:jc w:val="center"/>
+              <w:rPr>
+                <w:rFonts w:ascii="Cambria Math" w:hAnsi="Cambria Math"/>
+                <w:sz w:val="48"/>
+                <w:szCs w:val="48"/>
+              </w:rPr>
+            </w:pPr>
+            <w:r>
+              <w:rPr>
+                <w:rFonts w:ascii="Cambria Math" w:hAnsi="Cambria Math"/>
+                <w:sz w:val="48"/>
+                <w:szCs w:val="48"/>
+              </w:rPr>
+              <w:t>=</w:t>
+            </w:r>
+          </w:p>
+        </w:tc>
+        <w:tc>
+          <w:tcPr>
+            <w:tcW w:w="1620" w:type="dxa"/>
+            <w:tcBorders>
+              <w:top w:val="nil"/>
+              <w:left w:val="nil"/>
+              <w:bottom w:val="single" w:sz="4" w:space="0" w:color="auto"/>
+            </w:tcBorders>
+          </w:tcPr>
+          <w:p>
+            <w:pPr>
+              <w:jc w:val="center"/>
+              <w:rPr>
+                <w:rFonts w:ascii="Cambria Math" w:hAnsi="Cambria Math"/>
+                <w:sz w:val="48"/>
+                <w:szCs w:val="48"/>
+              </w:rPr>
+            </w:pPr>
+            <w:r>
+              <w:rPr>
+                <w:rFonts w:ascii="Cambria Math" w:hAnsi="Cambria Math"/>
+                <w:sz w:val="48"/>
+                <w:szCs w:val="48"/>
+              </w:rPr>
+              <w:t>??? oz</w:t>
+            </w:r>
+          </w:p>
+        </w:tc>
+      </w:tr>
+      <w:tr>
+        <w:tc>
+          <w:tcPr>
+            <w:tcW w:w="1620" w:type="dxa"/>
+          </w:tcPr>
+          <w:p>
+            <w:pPr>
+              <w:jc w:val="center"/>
+              <w:rPr>
+                <w:rFonts w:ascii="Cambria Math" w:hAnsi="Cambria Math"/>
+                <w:sz w:val="48"/>
+                <w:szCs w:val="48"/>
+              </w:rPr>
+            </w:pPr>
+            <w:r>
+              <w:rPr>
+                <w:rFonts w:ascii="Cambria Math" w:hAnsi="Cambria Math"/>
+                <w:sz w:val="48"/>
+                <w:szCs w:val="48"/>
+              </w:rPr>
+              <w:t>1</w:t>
+            </w:r>
+          </w:p>
+        </w:tc>
+        <w:tc>
+          <w:tcPr>
+            <w:tcW w:w="1620" w:type="dxa"/>
+            <w:tcBorders>
+              <w:top w:val="single" w:sz="4" w:space="0" w:color="auto"/>
+              <w:bottom w:val="nil"/>
+              <w:right w:val="nil"/>
+            </w:tcBorders>
+          </w:tcPr>
+          <w:p>
+            <w:pPr>
+              <w:jc w:val="center"/>
+              <w:rPr>
+                <w:rFonts w:ascii="Cambria Math" w:hAnsi="Cambria Math"/>
+                <w:sz w:val="48"/>
+                <w:szCs w:val="48"/>
+              </w:rPr>
+            </w:pPr>
+            <w:r>
+              <w:rPr>
+                <w:rFonts w:ascii="Cambria Math" w:hAnsi="Cambria Math"/>
+                <w:sz w:val="48"/>
+                <w:szCs w:val="48"/>
+              </w:rPr>
+              <w:t xml:space="preserve">1 </w:t>
+            </w:r>
+            <w:r>
+              <w:rPr>
+                <w:rFonts w:ascii="Cambria Math" w:hAnsi="Cambria Math"/>
+                <w:strike/>
+                <w:sz w:val="48"/>
+                <w:szCs w:val="48"/>
+              </w:rPr>
+              <w:t>lb</w:t>
+            </w:r>
+          </w:p>
+        </w:tc>
+        <w:tc>
+          <w:tcPr>
+            <w:tcW w:w="706" w:type="dxa"/>
+            <w:vMerge/>
+            <w:tcBorders>
+              <w:left w:val="nil"/>
+              <w:right w:val="nil"/>
+            </w:tcBorders>
+          </w:tcPr>
+          <w:p>
+            <w:pPr>
+              <w:jc w:val="center"/>
+              <w:rPr>
+                <w:rFonts w:ascii="Cambria Math" w:hAnsi="Cambria Math"/>
+                <w:sz w:val="48"/>
+                <w:szCs w:val="48"/>
+              </w:rPr>
+            </w:pPr>
+          </w:p>
+        </w:tc>
+        <w:tc>
+          <w:tcPr>
+            <w:tcW w:w="1620" w:type="dxa"/>
+            <w:tcBorders>
+              <w:top w:val="single" w:sz="4" w:space="0" w:color="auto"/>
+              <w:left w:val="nil"/>
+              <w:bottom w:val="nil"/>
+            </w:tcBorders>
+          </w:tcPr>
+          <w:p>
+            <w:pPr>
+              <w:jc w:val="center"/>
+              <w:rPr>
+                <w:rFonts w:ascii="Cambria Math" w:hAnsi="Cambria Math"/>
+                <w:sz w:val="48"/>
+                <w:szCs w:val="48"/>
+              </w:rPr>
+            </w:pPr>
+            <w:r>
+              <w:rPr>
+                <w:rFonts w:ascii="Cambria Math" w:hAnsi="Cambria Math"/>
+                <w:sz w:val="48"/>
+                <w:szCs w:val="48"/>
+              </w:rPr>
+              <w:t>???</w:t>
+            </w:r>
+          </w:p>
+        </w:tc>
+      </w:tr>
+    </w:tbl>
+    <w:p>
+      <w:pPr>
+        <w:jc w:val="center"/>
+        <w:rPr>
+          <w:rFonts w:ascii="Cambria Math" w:hAnsi="Cambria Math"/>
+          <w:sz w:val="48"/>
+          <w:szCs w:val="48"/>
+        </w:rPr>
+      </w:pPr>
+    </w:p>
+    <w:tbl>
+      <w:tblPr>
+        <w:tblStyle w:val="TableGrid"/>
+        <w:tblW w:w="0" w:type="auto"/>
+        <w:tblBorders>
+          <w:top w:val="none" w:sz="0" w:space="0" w:color="auto"/>
+          <w:left w:val="none" w:sz="0" w:space="0" w:color="auto"/>
+          <w:bottom w:val="none" w:sz="0" w:space="0" w:color="auto"/>
+          <w:right w:val="none" w:sz="0" w:space="0" w:color="auto"/>
+        </w:tblBorders>
+        <w:tblLook w:val="04A0" w:firstRow="1" w:lastRow="0" w:firstColumn="1" w:lastColumn="0" w:noHBand="0" w:noVBand="1"/>
+      </w:tblPr>
+      <w:tblGrid>
+        <w:gridCol w:w="1620"/>
+        <w:gridCol w:w="1620"/>
+        <w:gridCol w:w="706"/>
+        <w:gridCol w:w="1620"/>
+      </w:tblGrid>
+      <w:tr>
+        <w:tc>
+          <w:tcPr>
+            <w:tcW w:w="1620" w:type="dxa"/>
+          </w:tcPr>
+          <w:p>
+            <w:pPr>
+              <w:jc w:val="center"/>
+              <w:rPr>
+                <w:rFonts w:ascii="Cambria Math" w:hAnsi="Cambria Math"/>
+                <w:sz w:val="48"/>
+                <w:szCs w:val="48"/>
+              </w:rPr>
+            </w:pPr>
+            <w:r>
+              <w:rPr>
+                <w:rFonts w:ascii="Cambria Math" w:hAnsi="Cambria Math"/>
+                <w:sz w:val="48"/>
+                <w:szCs w:val="48"/>
+              </w:rPr>
+              <w:t xml:space="preserve">3.5 </w:t>
+            </w:r>
+            <w:r>
+              <w:rPr>
+                <w:rFonts w:ascii="Cambria Math" w:hAnsi="Cambria Math"/>
+                <w:strike/>
+                <w:sz w:val="48"/>
+                <w:szCs w:val="48"/>
+              </w:rPr>
+              <w:t>lbs</w:t>
+            </w:r>
+          </w:p>
+        </w:tc>
+        <w:tc>
+          <w:tcPr>
+            <w:tcW w:w="1620" w:type="dxa"/>
+            <w:tcBorders>
+              <w:top w:val="nil"/>
+              <w:bottom w:val="single" w:sz="4" w:space="0" w:color="auto"/>
+              <w:right w:val="nil"/>
+            </w:tcBorders>
+          </w:tcPr>
+          <w:p>
+            <w:pPr>
+              <w:jc w:val="center"/>
+              <w:rPr>
+                <w:rFonts w:ascii="Cambria Math" w:hAnsi="Cambria Math"/>
+                <w:sz w:val="48"/>
+                <w:szCs w:val="48"/>
+              </w:rPr>
+            </w:pPr>
+            <w:r>
+              <w:rPr>
+                <w:rFonts w:ascii="Cambria Math" w:hAnsi="Cambria Math"/>
+                <w:sz w:val="48"/>
+                <w:szCs w:val="48"/>
+              </w:rPr>
+              <w:t>16 oz</w:t>
+            </w:r>
+          </w:p>
+        </w:tc>
+        <w:tc>
+          <w:tcPr>
+            <w:tcW w:w="706" w:type="dxa"/>
+            <w:vMerge w:val="restart"/>
+            <w:tcBorders>
+              <w:left w:val="nil"/>
+              <w:right w:val="nil"/>
+            </w:tcBorders>
+            <w:vAlign w:val="center"/>
+          </w:tcPr>
+          <w:p>
+            <w:pPr>
+              <w:jc w:val="center"/>
+              <w:rPr>
+                <w:rFonts w:ascii="Cambria Math" w:hAnsi="Cambria Math"/>
+                <w:sz w:val="48"/>
+                <w:szCs w:val="48"/>
+              </w:rPr>
+            </w:pPr>
+            <w:r>
+              <w:rPr>
+                <w:rFonts w:ascii="Cambria Math" w:hAnsi="Cambria Math"/>
+                <w:sz w:val="48"/>
+                <w:szCs w:val="48"/>
+              </w:rPr>
+              <w:t>=</w:t>
+            </w:r>
+          </w:p>
+        </w:tc>
+        <w:tc>
+          <w:tcPr>
+            <w:tcW w:w="1620" w:type="dxa"/>
+            <w:tcBorders>
+              <w:top w:val="nil"/>
+              <w:left w:val="nil"/>
+              <w:bottom w:val="single" w:sz="4" w:space="0" w:color="auto"/>
+            </w:tcBorders>
+          </w:tcPr>
+          <w:p>
+            <w:pPr>
+              <w:jc w:val="center"/>
+              <w:rPr>
+                <w:rFonts w:ascii="Cambria Math" w:hAnsi="Cambria Math"/>
+                <w:sz w:val="48"/>
+                <w:szCs w:val="48"/>
+              </w:rPr>
+            </w:pPr>
+            <w:r>
+              <w:rPr>
+                <w:rFonts w:ascii="Cambria Math" w:hAnsi="Cambria Math"/>
+                <w:sz w:val="48"/>
+                <w:szCs w:val="48"/>
+              </w:rPr>
+              <w:t>56</w:t>
+            </w:r>
+            <w:r>
+              <w:rPr>
+                <w:rFonts w:ascii="Cambria Math" w:hAnsi="Cambria Math"/>
+                <w:sz w:val="48"/>
+                <w:szCs w:val="48"/>
+              </w:rPr>
+              <w:t xml:space="preserve"> oz</w:t>
+            </w:r>
+          </w:p>
+        </w:tc>
+      </w:tr>
+      <w:tr>
+        <w:tc>
+          <w:tcPr>
+            <w:tcW w:w="1620" w:type="dxa"/>
+          </w:tcPr>
+          <w:p>
+            <w:pPr>
+              <w:jc w:val="center"/>
+              <w:rPr>
+                <w:rFonts w:ascii="Cambria Math" w:hAnsi="Cambria Math"/>
+                <w:sz w:val="48"/>
+                <w:szCs w:val="48"/>
+              </w:rPr>
+            </w:pPr>
+            <w:r>
+              <w:rPr>
+                <w:rFonts w:ascii="Cambria Math" w:hAnsi="Cambria Math"/>
+                <w:sz w:val="48"/>
+                <w:szCs w:val="48"/>
+              </w:rPr>
+              <w:t>1</w:t>
+            </w:r>
+          </w:p>
+        </w:tc>
+        <w:tc>
+          <w:tcPr>
+            <w:tcW w:w="1620" w:type="dxa"/>
+            <w:tcBorders>
+              <w:top w:val="single" w:sz="4" w:space="0" w:color="auto"/>
+              <w:bottom w:val="nil"/>
+              <w:right w:val="nil"/>
+            </w:tcBorders>
+          </w:tcPr>
+          <w:p>
+            <w:pPr>
+              <w:jc w:val="center"/>
+              <w:rPr>
+                <w:rFonts w:ascii="Cambria Math" w:hAnsi="Cambria Math"/>
+                <w:sz w:val="48"/>
+                <w:szCs w:val="48"/>
+              </w:rPr>
+            </w:pPr>
+            <w:r>
+              <w:rPr>
+                <w:rFonts w:ascii="Cambria Math" w:hAnsi="Cambria Math"/>
+                <w:sz w:val="48"/>
+                <w:szCs w:val="48"/>
+              </w:rPr>
+              <w:t xml:space="preserve">1 </w:t>
+            </w:r>
+            <w:r>
+              <w:rPr>
+                <w:rFonts w:ascii="Cambria Math" w:hAnsi="Cambria Math"/>
+                <w:strike/>
+                <w:sz w:val="48"/>
+                <w:szCs w:val="48"/>
+              </w:rPr>
+              <w:t>lb</w:t>
+            </w:r>
+          </w:p>
+        </w:tc>
+        <w:tc>
+          <w:tcPr>
+            <w:tcW w:w="706" w:type="dxa"/>
+            <w:vMerge/>
+            <w:tcBorders>
+              <w:left w:val="nil"/>
+              <w:right w:val="nil"/>
+            </w:tcBorders>
+          </w:tcPr>
+          <w:p>
+            <w:pPr>
+              <w:jc w:val="center"/>
+              <w:rPr>
+                <w:rFonts w:ascii="Cambria Math" w:hAnsi="Cambria Math"/>
+                <w:sz w:val="48"/>
+                <w:szCs w:val="48"/>
+              </w:rPr>
+            </w:pPr>
+          </w:p>
+        </w:tc>
+        <w:tc>
+          <w:tcPr>
+            <w:tcW w:w="1620" w:type="dxa"/>
+            <w:tcBorders>
+              <w:top w:val="single" w:sz="4" w:space="0" w:color="auto"/>
+              <w:left w:val="nil"/>
+              <w:bottom w:val="nil"/>
+            </w:tcBorders>
+          </w:tcPr>
+          <w:p>
+            <w:pPr>
+              <w:jc w:val="center"/>
+              <w:rPr>
+                <w:rFonts w:ascii="Cambria Math" w:hAnsi="Cambria Math"/>
+                <w:sz w:val="48"/>
+                <w:szCs w:val="48"/>
+              </w:rPr>
+            </w:pPr>
+            <w:r>
+              <w:rPr>
+                <w:rFonts w:ascii="Cambria Math" w:hAnsi="Cambria Math"/>
+                <w:sz w:val="48"/>
+                <w:szCs w:val="48"/>
+              </w:rPr>
+              <w:t>1</w:t>
+            </w:r>
+          </w:p>
+        </w:tc>
+      </w:tr>
+    </w:tbl>
+    <w:p>
+      <w:pPr>
+        <w:jc w:val="center"/>
+        <w:rPr>
+          <w:rFonts w:ascii="Cambria Math" w:hAnsi="Cambria Math"/>
+          <w:sz w:val="48"/>
+          <w:szCs w:val="48"/>
+        </w:rPr>
+      </w:pPr>
+    </w:p>
+    <w:tbl>
+      <w:tblPr>
+        <w:tblStyle w:val="TableGrid"/>
+        <w:tblW w:w="6272" w:type="dxa"/>
+        <w:tblBorders>
+          <w:top w:val="none" w:sz="0" w:space="0" w:color="auto"/>
+          <w:left w:val="none" w:sz="0" w:space="0" w:color="auto"/>
+          <w:bottom w:val="none" w:sz="0" w:space="0" w:color="auto"/>
+          <w:right w:val="none" w:sz="0" w:space="0" w:color="auto"/>
+        </w:tblBorders>
+        <w:tblLook w:val="04A0" w:firstRow="1" w:lastRow="0" w:firstColumn="1" w:lastColumn="0" w:noHBand="0" w:noVBand="1"/>
+      </w:tblPr>
+      <w:tblGrid>
+        <w:gridCol w:w="1620"/>
+        <w:gridCol w:w="706"/>
+        <w:gridCol w:w="1620"/>
+        <w:gridCol w:w="706"/>
+        <w:gridCol w:w="1620"/>
+      </w:tblGrid>
+      <w:tr>
+        <w:tc>
+          <w:tcPr>
+            <w:tcW w:w="1620" w:type="dxa"/>
+            <w:tcBorders>
+              <w:top w:val="nil"/>
+              <w:bottom w:val="single" w:sz="4" w:space="0" w:color="auto"/>
+              <w:right w:val="nil"/>
+            </w:tcBorders>
+          </w:tcPr>
+          <w:p>
+            <w:pPr>
+              <w:jc w:val="center"/>
+              <w:rPr>
+                <w:rFonts w:ascii="Cambria Math" w:hAnsi="Cambria Math"/>
+                <w:sz w:val="48"/>
+                <w:szCs w:val="48"/>
+              </w:rPr>
+            </w:pPr>
+            <w:r>
+              <w:rPr>
+                <w:rFonts w:ascii="Cambria Math" w:hAnsi="Cambria Math"/>
+                <w:sz w:val="48"/>
+                <w:szCs w:val="48"/>
+              </w:rPr>
+              <w:t>16 oz</w:t>
+            </w:r>
+          </w:p>
+        </w:tc>
+        <w:tc>
+          <w:tcPr>
+            <w:tcW w:w="706" w:type="dxa"/>
+            <w:vMerge w:val="restart"/>
+            <w:tcBorders>
+              <w:left w:val="nil"/>
+              <w:right w:val="nil"/>
+            </w:tcBorders>
+            <w:vAlign w:val="center"/>
+          </w:tcPr>
+          <w:p>
+            <w:pPr>
+              <w:jc w:val="center"/>
+              <w:rPr>
+                <w:rFonts w:ascii="Cambria Math" w:hAnsi="Cambria Math"/>
+                <w:sz w:val="48"/>
+                <w:szCs w:val="48"/>
+              </w:rPr>
+            </w:pPr>
+            <w:r>
+              <w:rPr>
+                <w:rFonts w:ascii="Cambria Math" w:hAnsi="Cambria Math"/>
+                <w:sz w:val="48"/>
+                <w:szCs w:val="48"/>
+              </w:rPr>
+              <w:t>=</w:t>
+            </w:r>
+          </w:p>
+        </w:tc>
+        <w:tc>
+          <w:tcPr>
+            <w:tcW w:w="1620" w:type="dxa"/>
+            <w:tcBorders>
+              <w:top w:val="nil"/>
+              <w:left w:val="nil"/>
+              <w:bottom w:val="single" w:sz="4" w:space="0" w:color="auto"/>
+              <w:right w:val="nil"/>
+            </w:tcBorders>
+          </w:tcPr>
+          <w:p>
+            <w:pPr>
+              <w:jc w:val="center"/>
+              <w:rPr>
+                <w:rFonts w:ascii="Cambria Math" w:hAnsi="Cambria Math"/>
+                <w:sz w:val="48"/>
+                <w:szCs w:val="48"/>
+              </w:rPr>
+            </w:pPr>
+            <w:r>
+              <w:rPr>
+                <w:rFonts w:ascii="Cambria Math" w:hAnsi="Cambria Math"/>
+                <w:sz w:val="48"/>
+                <w:szCs w:val="48"/>
+              </w:rPr>
+              <w:t>1</w:t>
+            </w:r>
+          </w:p>
+        </w:tc>
+        <w:tc>
+          <w:tcPr>
+            <w:tcW w:w="706" w:type="dxa"/>
+            <w:vMerge w:val="restart"/>
+            <w:tcBorders>
+              <w:top w:val="nil"/>
+              <w:left w:val="nil"/>
+              <w:right w:val="nil"/>
+            </w:tcBorders>
+            <w:vAlign w:val="center"/>
+          </w:tcPr>
+          <w:p>
+            <w:pPr>
+              <w:jc w:val="center"/>
+              <w:rPr>
+                <w:rFonts w:ascii="Cambria Math" w:hAnsi="Cambria Math"/>
+                <w:sz w:val="48"/>
+                <w:szCs w:val="48"/>
+              </w:rPr>
+            </w:pPr>
+            <w:r>
+              <w:rPr>
+                <w:rFonts w:ascii="Cambria Math" w:hAnsi="Cambria Math"/>
+                <w:sz w:val="48"/>
+                <w:szCs w:val="48"/>
+              </w:rPr>
+              <w:t>=</w:t>
+            </w:r>
+          </w:p>
+        </w:tc>
+        <w:tc>
+          <w:tcPr>
+            <w:tcW w:w="1620" w:type="dxa"/>
+            <w:tcBorders>
+              <w:top w:val="nil"/>
+              <w:left w:val="nil"/>
+              <w:bottom w:val="single" w:sz="4" w:space="0" w:color="auto"/>
+            </w:tcBorders>
+          </w:tcPr>
+          <w:p>
+            <w:pPr>
+              <w:jc w:val="center"/>
+              <w:rPr>
+                <w:rFonts w:ascii="Cambria Math" w:hAnsi="Cambria Math"/>
+                <w:sz w:val="48"/>
+                <w:szCs w:val="48"/>
+              </w:rPr>
+            </w:pPr>
+            <w:r>
+              <w:rPr>
+                <w:rFonts w:ascii="Cambria Math" w:hAnsi="Cambria Math"/>
+                <w:sz w:val="48"/>
+                <w:szCs w:val="48"/>
+              </w:rPr>
+              <w:t>1 lb</w:t>
+            </w:r>
+          </w:p>
+        </w:tc>
+        <w:bookmarkStart w:id="0" w:name="_GoBack"/>
+        <w:bookmarkEnd w:id="0"/>
+      </w:tr>
+      <w:tr>
+        <w:tc>
+          <w:tcPr>
+            <w:tcW w:w="1620" w:type="dxa"/>
+            <w:tcBorders>
+              <w:top w:val="single" w:sz="4" w:space="0" w:color="auto"/>
+              <w:bottom w:val="nil"/>
+              <w:right w:val="nil"/>
+            </w:tcBorders>
+          </w:tcPr>
+          <w:p>
+            <w:pPr>
+              <w:jc w:val="center"/>
+              <w:rPr>
+                <w:rFonts w:ascii="Cambria Math" w:hAnsi="Cambria Math"/>
+                <w:sz w:val="48"/>
+                <w:szCs w:val="48"/>
+              </w:rPr>
+            </w:pPr>
+            <w:r>
+              <w:rPr>
+                <w:rFonts w:ascii="Cambria Math" w:hAnsi="Cambria Math"/>
+                <w:sz w:val="48"/>
+                <w:szCs w:val="48"/>
+              </w:rPr>
+              <w:t xml:space="preserve">1 </w:t>
+            </w:r>
+            <w:r>
+              <w:rPr>
+                <w:rFonts w:ascii="Cambria Math" w:hAnsi="Cambria Math"/>
+                <w:sz w:val="48"/>
+                <w:szCs w:val="48"/>
+              </w:rPr>
+              <w:t>lb</w:t>
+            </w:r>
+          </w:p>
+        </w:tc>
+        <w:tc>
+          <w:tcPr>
+            <w:tcW w:w="706" w:type="dxa"/>
+            <w:vMerge/>
+            <w:tcBorders>
+              <w:left w:val="nil"/>
+              <w:right w:val="nil"/>
+            </w:tcBorders>
+          </w:tcPr>
+          <w:p>
+            <w:pPr>
+              <w:jc w:val="center"/>
+              <w:rPr>
+                <w:rFonts w:ascii="Cambria Math" w:hAnsi="Cambria Math"/>
+                <w:sz w:val="48"/>
+                <w:szCs w:val="48"/>
+              </w:rPr>
+            </w:pPr>
+          </w:p>
+        </w:tc>
+        <w:tc>
+          <w:tcPr>
+            <w:tcW w:w="1620" w:type="dxa"/>
+            <w:tcBorders>
+              <w:top w:val="single" w:sz="4" w:space="0" w:color="auto"/>
+              <w:left w:val="nil"/>
+              <w:bottom w:val="nil"/>
+              <w:right w:val="nil"/>
+            </w:tcBorders>
+          </w:tcPr>
+          <w:p>
+            <w:pPr>
+              <w:jc w:val="center"/>
+              <w:rPr>
+                <w:rFonts w:ascii="Cambria Math" w:hAnsi="Cambria Math"/>
+                <w:sz w:val="48"/>
+                <w:szCs w:val="48"/>
+              </w:rPr>
+            </w:pPr>
+            <w:r>
+              <w:rPr>
+                <w:rFonts w:ascii="Cambria Math" w:hAnsi="Cambria Math"/>
+                <w:sz w:val="48"/>
+                <w:szCs w:val="48"/>
+              </w:rPr>
+              <w:t>1</w:t>
+            </w:r>
+          </w:p>
+        </w:tc>
+        <w:tc>
+          <w:tcPr>
+            <w:tcW w:w="706" w:type="dxa"/>
+            <w:vMerge/>
+            <w:tcBorders>
+              <w:left w:val="nil"/>
+              <w:bottom w:val="nil"/>
+              <w:right w:val="nil"/>
+            </w:tcBorders>
+          </w:tcPr>
+          <w:p>
+            <w:pPr>
+              <w:jc w:val="center"/>
+              <w:rPr>
+                <w:rFonts w:ascii="Cambria Math" w:hAnsi="Cambria Math"/>
+                <w:sz w:val="48"/>
+                <w:szCs w:val="48"/>
+              </w:rPr>
+            </w:pPr>
+          </w:p>
+        </w:tc>
+        <w:tc>
+          <w:tcPr>
+            <w:tcW w:w="1620" w:type="dxa"/>
+            <w:tcBorders>
+              <w:top w:val="single" w:sz="4" w:space="0" w:color="auto"/>
+              <w:left w:val="nil"/>
+              <w:bottom w:val="nil"/>
+            </w:tcBorders>
+          </w:tcPr>
+          <w:p>
+            <w:pPr>
+              <w:jc w:val="center"/>
+              <w:rPr>
+                <w:rFonts w:ascii="Cambria Math" w:hAnsi="Cambria Math"/>
+                <w:sz w:val="48"/>
+                <w:szCs w:val="48"/>
+              </w:rPr>
+            </w:pPr>
+            <w:r>
+              <w:rPr>
+                <w:rFonts w:ascii="Cambria Math" w:hAnsi="Cambria Math"/>
+                <w:sz w:val="48"/>
+                <w:szCs w:val="48"/>
+              </w:rPr>
+              <w:t>16 oz</w:t>
+            </w:r>
+          </w:p>
+        </w:tc>
+      </w:tr>
+    </w:tbl>
+    <w:p>
+      <w:pPr>
+        <w:jc w:val="center"/>
+        <w:rPr>
+          <w:rFonts w:ascii="Cambria Math" w:hAnsi="Cambria Math"/>
           <w:sz w:val="48"/>
           <w:szCs w:val="48"/>
         </w:rPr>
@@ -1172,6 +3328,25 @@
       <w:color w:val="808080"/>
     </w:rPr>
   </w:style>
+  <w:style w:type="table" w:styleId="TableGrid">
+    <w:name w:val="Table Grid"/>
+    <w:basedOn w:val="TableNormal"/>
+    <w:uiPriority w:val="39"/>
+    <w:rsid w:val="00786FD0"/>
+    <w:pPr>
+      <w:spacing w:after="0" w:line="240" w:lineRule="auto"/>
+    </w:pPr>
+    <w:tblPr>
+      <w:tblBorders>
+        <w:top w:val="single" w:sz="4" w:space="0" w:color="auto"/>
+        <w:left w:val="single" w:sz="4" w:space="0" w:color="auto"/>
+        <w:bottom w:val="single" w:sz="4" w:space="0" w:color="auto"/>
+        <w:right w:val="single" w:sz="4" w:space="0" w:color="auto"/>
+        <w:insideH w:val="single" w:sz="4" w:space="0" w:color="auto"/>
+        <w:insideV w:val="single" w:sz="4" w:space="0" w:color="auto"/>
+      </w:tblBorders>
+    </w:tblPr>
+  </w:style>
 </w:styles>
 </file>
 

</xml_diff>